<commit_message>
Wk 12 Site Plan Update
</commit_message>
<xml_diff>
--- a/SitePlan.docx
+++ b/SitePlan.docx
@@ -28,9 +28,256 @@
               <w:noProof/>
             </w:rPr>
             <mc:AlternateContent>
+              <mc:Choice Requires="wps">
+                <w:drawing>
+                  <wp:anchor distT="0" distB="0" distL="114300" distR="114300" simplePos="0" relativeHeight="251661312" behindDoc="0" locked="0" layoutInCell="1" allowOverlap="1" wp14:anchorId="062B78A4" wp14:editId="57516DD0">
+                    <wp:simplePos x="0" y="0"/>
+                    <wp:positionH relativeFrom="page">
+                      <wp:posOffset>-70485</wp:posOffset>
+                    </wp:positionH>
+                    <wp:positionV relativeFrom="page">
+                      <wp:posOffset>7946390</wp:posOffset>
+                    </wp:positionV>
+                    <wp:extent cx="5753100" cy="484632"/>
+                    <wp:effectExtent l="0" t="0" r="0" b="7620"/>
+                    <wp:wrapSquare wrapText="bothSides"/>
+                    <wp:docPr id="129" name="Text Box 129"/>
+                    <wp:cNvGraphicFramePr/>
+                    <a:graphic xmlns:a="http://schemas.openxmlformats.org/drawingml/2006/main">
+                      <a:graphicData uri="http://schemas.microsoft.com/office/word/2010/wordprocessingShape">
+                        <wps:wsp>
+                          <wps:cNvSpPr txBox="1"/>
+                          <wps:spPr>
+                            <a:xfrm>
+                              <a:off x="0" y="0"/>
+                              <a:ext cx="5753100" cy="484632"/>
+                            </a:xfrm>
+                            <a:prstGeom prst="rect">
+                              <a:avLst/>
+                            </a:prstGeom>
+                            <a:noFill/>
+                            <a:ln w="6350">
+                              <a:noFill/>
+                            </a:ln>
+                            <a:effectLst/>
+                          </wps:spPr>
+                          <wps:style>
+                            <a:lnRef idx="0">
+                              <a:schemeClr val="accent1"/>
+                            </a:lnRef>
+                            <a:fillRef idx="0">
+                              <a:schemeClr val="accent1"/>
+                            </a:fillRef>
+                            <a:effectRef idx="0">
+                              <a:schemeClr val="accent1"/>
+                            </a:effectRef>
+                            <a:fontRef idx="minor">
+                              <a:schemeClr val="dk1"/>
+                            </a:fontRef>
+                          </wps:style>
+                          <wps:txbx>
+                            <w:txbxContent>
+                              <w:sdt>
+                                <w:sdtPr>
+                                  <w:rPr>
+                                    <w:caps/>
+                                    <w:color w:val="5B9BD5" w:themeColor="accent1"/>
+                                    <w:sz w:val="28"/>
+                                    <w:szCs w:val="28"/>
+                                  </w:rPr>
+                                  <w:alias w:val="Subtitle"/>
+                                  <w:tag w:val=""/>
+                                  <w:id w:val="-1452929454"/>
+                                  <w:dataBinding w:prefixMappings="xmlns:ns0='http://purl.org/dc/elements/1.1/' xmlns:ns1='http://schemas.openxmlformats.org/package/2006/metadata/core-properties' " w:xpath="/ns1:coreProperties[1]/ns0:subject[1]" w:storeItemID="{6C3C8BC8-F283-45AE-878A-BAB7291924A1}"/>
+                                  <w:text/>
+                                </w:sdtPr>
+                                <w:sdtEndPr/>
+                                <w:sdtContent>
+                                  <w:p>
+                                    <w:pPr>
+                                      <w:pStyle w:val="NoSpacing"/>
+                                      <w:spacing w:before="40" w:after="40"/>
+                                      <w:rPr>
+                                        <w:caps/>
+                                        <w:color w:val="5B9BD5" w:themeColor="accent1"/>
+                                        <w:sz w:val="28"/>
+                                        <w:szCs w:val="28"/>
+                                      </w:rPr>
+                                    </w:pPr>
+                                    <w:r>
+                                      <w:rPr>
+                                        <w:caps/>
+                                        <w:color w:val="5B9BD5" w:themeColor="accent1"/>
+                                        <w:sz w:val="28"/>
+                                        <w:szCs w:val="28"/>
+                                      </w:rPr>
+                                      <w:t>Shane Artman</w:t>
+                                    </w:r>
+                                  </w:p>
+                                </w:sdtContent>
+                              </w:sdt>
+                              <w:sdt>
+                                <w:sdtPr>
+                                  <w:rPr>
+                                    <w:caps/>
+                                    <w:color w:val="4472C4" w:themeColor="accent5"/>
+                                    <w:sz w:val="24"/>
+                                    <w:szCs w:val="24"/>
+                                  </w:rPr>
+                                  <w:alias w:val="Author"/>
+                                  <w:tag w:val=""/>
+                                  <w:id w:val="-954487662"/>
+                                  <w:dataBinding w:prefixMappings="xmlns:ns0='http://purl.org/dc/elements/1.1/' xmlns:ns1='http://schemas.openxmlformats.org/package/2006/metadata/core-properties' " w:xpath="/ns1:coreProperties[1]/ns0:creator[1]" w:storeItemID="{6C3C8BC8-F283-45AE-878A-BAB7291924A1}"/>
+                                  <w:text/>
+                                </w:sdtPr>
+                                <w:sdtEndPr/>
+                                <w:sdtContent>
+                                  <w:p>
+                                    <w:pPr>
+                                      <w:pStyle w:val="NoSpacing"/>
+                                      <w:spacing w:before="40" w:after="40"/>
+                                      <w:rPr>
+                                        <w:caps/>
+                                        <w:color w:val="4472C4" w:themeColor="accent5"/>
+                                        <w:sz w:val="24"/>
+                                        <w:szCs w:val="24"/>
+                                      </w:rPr>
+                                    </w:pPr>
+                                    <w:r>
+                                      <w:rPr>
+                                        <w:caps/>
+                                        <w:color w:val="4472C4" w:themeColor="accent5"/>
+                                        <w:sz w:val="24"/>
+                                        <w:szCs w:val="24"/>
+                                      </w:rPr>
+                                      <w:t>CIT 230</w:t>
+                                    </w:r>
+                                  </w:p>
+                                </w:sdtContent>
+                              </w:sdt>
+                            </w:txbxContent>
+                          </wps:txbx>
+                          <wps:bodyPr rot="0" spcFirstLastPara="0" vertOverflow="overflow" horzOverflow="overflow" vert="horz" wrap="square" lIns="914400" tIns="0" rIns="1097280" bIns="0" numCol="1" spcCol="0" rtlCol="0" fromWordArt="0" anchor="t" anchorCtr="0" forceAA="0" compatLnSpc="1">
+                            <a:prstTxWarp prst="textNoShape">
+                              <a:avLst/>
+                            </a:prstTxWarp>
+                            <a:spAutoFit/>
+                          </wps:bodyPr>
+                        </wps:wsp>
+                      </a:graphicData>
+                    </a:graphic>
+                    <wp14:sizeRelH relativeFrom="margin">
+                      <wp14:pctWidth>115400</wp14:pctWidth>
+                    </wp14:sizeRelH>
+                    <wp14:sizeRelV relativeFrom="margin">
+                      <wp14:pctHeight>0</wp14:pctHeight>
+                    </wp14:sizeRelV>
+                  </wp:anchor>
+                </w:drawing>
+              </mc:Choice>
+              <mc:Fallback>
+                <w:pict>
+                  <v:shapetype w14:anchorId="062B78A4" id="_x0000_t202" coordsize="21600,21600" o:spt="202" path="m,l,21600r21600,l21600,xe">
+                    <v:stroke joinstyle="miter"/>
+                    <v:path gradientshapeok="t" o:connecttype="rect"/>
+                  </v:shapetype>
+                  <v:shape id="Text Box 129" o:spid="_x0000_s1026" type="#_x0000_t202" style="position:absolute;margin-left:-5.55pt;margin-top:625.7pt;width:453pt;height:38.15pt;z-index:251661312;visibility:visible;mso-wrap-style:square;mso-width-percent:1154;mso-height-percent:0;mso-wrap-distance-left:9pt;mso-wrap-distance-top:0;mso-wrap-distance-right:9pt;mso-wrap-distance-bottom:0;mso-position-horizontal:absolute;mso-position-horizontal-relative:page;mso-position-vertical:absolute;mso-position-vertical-relative:page;mso-width-percent:1154;mso-height-percent:0;mso-width-relative:margin;mso-height-relative:margin;v-text-anchor:top" o:gfxdata="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" filled="f" stroked="f" strokeweight=".5pt">
+                    <v:textbox style="mso-fit-shape-to-text:t" inset="1in,0,86.4pt,0">
+                      <w:txbxContent>
+                        <w:sdt>
+                          <w:sdtPr>
+                            <w:rPr>
+                              <w:caps/>
+                              <w:color w:val="5B9BD5" w:themeColor="accent1"/>
+                              <w:sz w:val="28"/>
+                              <w:szCs w:val="28"/>
+                            </w:rPr>
+                            <w:alias w:val="Subtitle"/>
+                            <w:tag w:val=""/>
+                            <w:id w:val="-1452929454"/>
+                            <w:dataBinding w:prefixMappings="xmlns:ns0='http://purl.org/dc/elements/1.1/' xmlns:ns1='http://schemas.openxmlformats.org/package/2006/metadata/core-properties' " w:xpath="/ns1:coreProperties[1]/ns0:subject[1]" w:storeItemID="{6C3C8BC8-F283-45AE-878A-BAB7291924A1}"/>
+                            <w:text/>
+                          </w:sdtPr>
+                          <w:sdtEndPr/>
+                          <w:sdtContent>
+                            <w:p>
+                              <w:pPr>
+                                <w:pStyle w:val="NoSpacing"/>
+                                <w:spacing w:before="40" w:after="40"/>
+                                <w:rPr>
+                                  <w:caps/>
+                                  <w:color w:val="5B9BD5" w:themeColor="accent1"/>
+                                  <w:sz w:val="28"/>
+                                  <w:szCs w:val="28"/>
+                                </w:rPr>
+                              </w:pPr>
+                              <w:r>
+                                <w:rPr>
+                                  <w:caps/>
+                                  <w:color w:val="5B9BD5" w:themeColor="accent1"/>
+                                  <w:sz w:val="28"/>
+                                  <w:szCs w:val="28"/>
+                                </w:rPr>
+                                <w:t>Shane Artman</w:t>
+                              </w:r>
+                            </w:p>
+                          </w:sdtContent>
+                        </w:sdt>
+                        <w:sdt>
+                          <w:sdtPr>
+                            <w:rPr>
+                              <w:caps/>
+                              <w:color w:val="4472C4" w:themeColor="accent5"/>
+                              <w:sz w:val="24"/>
+                              <w:szCs w:val="24"/>
+                            </w:rPr>
+                            <w:alias w:val="Author"/>
+                            <w:tag w:val=""/>
+                            <w:id w:val="-954487662"/>
+                            <w:dataBinding w:prefixMappings="xmlns:ns0='http://purl.org/dc/elements/1.1/' xmlns:ns1='http://schemas.openxmlformats.org/package/2006/metadata/core-properties' " w:xpath="/ns1:coreProperties[1]/ns0:creator[1]" w:storeItemID="{6C3C8BC8-F283-45AE-878A-BAB7291924A1}"/>
+                            <w:text/>
+                          </w:sdtPr>
+                          <w:sdtEndPr/>
+                          <w:sdtContent>
+                            <w:p>
+                              <w:pPr>
+                                <w:pStyle w:val="NoSpacing"/>
+                                <w:spacing w:before="40" w:after="40"/>
+                                <w:rPr>
+                                  <w:caps/>
+                                  <w:color w:val="4472C4" w:themeColor="accent5"/>
+                                  <w:sz w:val="24"/>
+                                  <w:szCs w:val="24"/>
+                                </w:rPr>
+                              </w:pPr>
+                              <w:r>
+                                <w:rPr>
+                                  <w:caps/>
+                                  <w:color w:val="4472C4" w:themeColor="accent5"/>
+                                  <w:sz w:val="24"/>
+                                  <w:szCs w:val="24"/>
+                                </w:rPr>
+                                <w:t>CIT 230</w:t>
+                              </w:r>
+                            </w:p>
+                          </w:sdtContent>
+                        </w:sdt>
+                      </w:txbxContent>
+                    </v:textbox>
+                    <w10:wrap type="square" anchorx="page" anchory="page"/>
+                  </v:shape>
+                </w:pict>
+              </mc:Fallback>
+            </mc:AlternateContent>
+          </w:r>
+          <w:r>
+            <w:rPr>
+              <w:noProof/>
+            </w:rPr>
+            <mc:AlternateContent>
               <mc:Choice Requires="wpg">
                 <w:drawing>
-                  <wp:anchor distT="0" distB="0" distL="114300" distR="114300" simplePos="0" relativeHeight="251659264" behindDoc="1" locked="0" layoutInCell="1" allowOverlap="1" wp14:anchorId="0948B040" wp14:editId="51A7FEDA">
+                  <wp:anchor distT="0" distB="0" distL="114300" distR="114300" simplePos="0" relativeHeight="251659264" behindDoc="1" locked="0" layoutInCell="1" allowOverlap="1" wp14:anchorId="0948B040" wp14:editId="78003A84">
                     <wp:simplePos x="0" y="0"/>
                     <wp:positionH relativeFrom="margin">
                       <wp:posOffset>-901700</wp:posOffset>
@@ -352,9 +599,9 @@
               </mc:Choice>
               <mc:Fallback>
                 <w:pict>
-                  <v:group w14:anchorId="0948B040" id="Group 125" o:spid="_x0000_s1026" style="position:absolute;margin-left:-71pt;margin-top:71.45pt;width:539.6pt;height:556.55pt;z-index:-251657216;mso-width-percent:1154;mso-height-percent:670;mso-position-horizontal-relative:margin;mso-position-vertical-relative:page;mso-width-percent:1154;mso-height-percent:670;mso-width-relative:margin" coordorigin="3707,1262" coordsize="55575,54044" o:gfxdata="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">
+                  <v:group w14:anchorId="0948B040" id="Group 125" o:spid="_x0000_s1027" style="position:absolute;margin-left:-71pt;margin-top:71.45pt;width:539.6pt;height:556.55pt;z-index:-251657216;mso-width-percent:1154;mso-height-percent:670;mso-position-horizontal-relative:margin;mso-position-vertical-relative:page;mso-width-percent:1154;mso-height-percent:670;mso-width-relative:margin" coordorigin="3707,1262" coordsize="55575,54044" o:gfxdata="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">
                     <o:lock v:ext="edit" aspectratio="t"/>
-                    <v:shape id="Freeform 10" o:spid="_x0000_s1027" style="position:absolute;left:3707;top:1262;width:55575;height:54045;visibility:visible;mso-wrap-style:square;v-text-anchor:bottom" coordsize="720,700" o:spt="100" o:gfxdata="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" adj="-11796480,,5400" path="m,c,644,,644,,644v23,6,62,14,113,21c250,685,476,700,720,644v,-27,,-27,,-27c720,,720,,720,,,,,,,e" fillcolor="#4d5f78 [2994]" stroked="f">
+                    <v:shape id="Freeform 10" o:spid="_x0000_s1028" style="position:absolute;left:3707;top:1262;width:55575;height:54045;visibility:visible;mso-wrap-style:square;v-text-anchor:bottom" coordsize="720,700" o:spt="100" o:gfxdata="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" adj="-11796480,,5400" path="m,c,644,,644,,644v23,6,62,14,113,21c250,685,476,700,720,644v,-27,,-27,,-27c720,,720,,720,,,,,,,e" fillcolor="#4d5f78 [2994]" stroked="f">
                       <v:fill color2="#2a3442 [2018]" rotate="t" colors="0 #5d6d85;.5 #485972;1 #334258" focus="100%" type="gradient">
                         <o:fill v:ext="view" type="gradientUnscaled"/>
                       </v:fill>
@@ -424,268 +671,12 @@
                         </w:txbxContent>
                       </v:textbox>
                     </v:shape>
-                    <v:shape id="Freeform 11" o:spid="_x0000_s1028" style="position:absolute;left:8763;top:47697;width:46850;height:5099;visibility:visible;mso-wrap-style:square;v-text-anchor:bottom" coordsize="607,66" o:gfxdata="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" path="m607,c450,44,300,57,176,57,109,57,49,53,,48,66,58,152,66,251,66,358,66,480,56,607,27,607,,607,,607,e" fillcolor="white [3212]" stroked="f">
+                    <v:shape id="Freeform 11" o:spid="_x0000_s1029" style="position:absolute;left:8763;top:47697;width:46850;height:5099;visibility:visible;mso-wrap-style:square;v-text-anchor:bottom" coordsize="607,66" o:gfxdata="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" path="m607,c450,44,300,57,176,57,109,57,49,53,,48,66,58,152,66,251,66,358,66,480,56,607,27,607,,607,,607,e" fillcolor="white [3212]" stroked="f">
                       <v:fill opacity="19789f"/>
                       <v:path arrowok="t" o:connecttype="custom" o:connectlocs="4685030,0;1358427,440373;0,370840;1937302,509905;4685030,208598;4685030,0" o:connectangles="0,0,0,0,0,0"/>
                     </v:shape>
                     <w10:wrap anchorx="margin" anchory="page"/>
                   </v:group>
-                </w:pict>
-              </mc:Fallback>
-            </mc:AlternateContent>
-          </w:r>
-          <w:r>
-            <w:rPr>
-              <w:noProof/>
-            </w:rPr>
-            <mc:AlternateContent>
-              <mc:Choice Requires="wps">
-                <w:drawing>
-                  <wp:anchor distT="0" distB="0" distL="114300" distR="114300" simplePos="0" relativeHeight="251661312" behindDoc="0" locked="0" layoutInCell="1" allowOverlap="1" wp14:anchorId="062B78A4" wp14:editId="4CBFE5F2">
-                    <wp:simplePos x="0" y="0"/>
-                    <wp:positionH relativeFrom="page">
-                      <wp:align>center</wp:align>
-                    </wp:positionH>
-                    <mc:AlternateContent>
-                      <mc:Choice Requires="wp14">
-                        <wp:positionV relativeFrom="page">
-                          <wp14:pctPosVOffset>79000</wp14:pctPosVOffset>
-                        </wp:positionV>
-                      </mc:Choice>
-                      <mc:Fallback>
-                        <wp:positionV relativeFrom="page">
-                          <wp:posOffset>7945755</wp:posOffset>
-                        </wp:positionV>
-                      </mc:Fallback>
-                    </mc:AlternateContent>
-                    <wp:extent cx="5753100" cy="484632"/>
-                    <wp:effectExtent l="0" t="0" r="0" b="7620"/>
-                    <wp:wrapSquare wrapText="bothSides"/>
-                    <wp:docPr id="129" name="Text Box 129"/>
-                    <wp:cNvGraphicFramePr/>
-                    <a:graphic xmlns:a="http://schemas.openxmlformats.org/drawingml/2006/main">
-                      <a:graphicData uri="http://schemas.microsoft.com/office/word/2010/wordprocessingShape">
-                        <wps:wsp>
-                          <wps:cNvSpPr txBox="1"/>
-                          <wps:spPr>
-                            <a:xfrm>
-                              <a:off x="0" y="0"/>
-                              <a:ext cx="5753100" cy="484632"/>
-                            </a:xfrm>
-                            <a:prstGeom prst="rect">
-                              <a:avLst/>
-                            </a:prstGeom>
-                            <a:noFill/>
-                            <a:ln w="6350">
-                              <a:noFill/>
-                            </a:ln>
-                            <a:effectLst/>
-                          </wps:spPr>
-                          <wps:style>
-                            <a:lnRef idx="0">
-                              <a:schemeClr val="accent1"/>
-                            </a:lnRef>
-                            <a:fillRef idx="0">
-                              <a:schemeClr val="accent1"/>
-                            </a:fillRef>
-                            <a:effectRef idx="0">
-                              <a:schemeClr val="accent1"/>
-                            </a:effectRef>
-                            <a:fontRef idx="minor">
-                              <a:schemeClr val="dk1"/>
-                            </a:fontRef>
-                          </wps:style>
-                          <wps:txbx>
-                            <w:txbxContent>
-                              <w:sdt>
-                                <w:sdtPr>
-                                  <w:rPr>
-                                    <w:caps/>
-                                    <w:color w:val="5B9BD5" w:themeColor="accent1"/>
-                                    <w:sz w:val="28"/>
-                                    <w:szCs w:val="28"/>
-                                  </w:rPr>
-                                  <w:alias w:val="Subtitle"/>
-                                  <w:tag w:val=""/>
-                                  <w:id w:val="-1452929454"/>
-                                  <w:dataBinding w:prefixMappings="xmlns:ns0='http://purl.org/dc/elements/1.1/' xmlns:ns1='http://schemas.openxmlformats.org/package/2006/metadata/core-properties' " w:xpath="/ns1:coreProperties[1]/ns0:subject[1]" w:storeItemID="{6C3C8BC8-F283-45AE-878A-BAB7291924A1}"/>
-                                  <w:text/>
-                                </w:sdtPr>
-                                <w:sdtEndPr/>
-                                <w:sdtContent>
-                                  <w:p>
-                                    <w:pPr>
-                                      <w:pStyle w:val="NoSpacing"/>
-                                      <w:spacing w:before="40" w:after="40"/>
-                                      <w:rPr>
-                                        <w:caps/>
-                                        <w:color w:val="5B9BD5" w:themeColor="accent1"/>
-                                        <w:sz w:val="28"/>
-                                        <w:szCs w:val="28"/>
-                                      </w:rPr>
-                                    </w:pPr>
-                                    <w:r>
-                                      <w:rPr>
-                                        <w:caps/>
-                                        <w:color w:val="5B9BD5" w:themeColor="accent1"/>
-                                        <w:sz w:val="28"/>
-                                        <w:szCs w:val="28"/>
-                                      </w:rPr>
-                                      <w:t>Shane Artman</w:t>
-                                    </w:r>
-                                  </w:p>
-                                </w:sdtContent>
-                              </w:sdt>
-                              <w:sdt>
-                                <w:sdtPr>
-                                  <w:rPr>
-                                    <w:caps/>
-                                    <w:color w:val="4472C4" w:themeColor="accent5"/>
-                                    <w:sz w:val="24"/>
-                                    <w:szCs w:val="24"/>
-                                  </w:rPr>
-                                  <w:alias w:val="Author"/>
-                                  <w:tag w:val=""/>
-                                  <w:id w:val="-954487662"/>
-                                  <w:dataBinding w:prefixMappings="xmlns:ns0='http://purl.org/dc/elements/1.1/' xmlns:ns1='http://schemas.openxmlformats.org/package/2006/metadata/core-properties' " w:xpath="/ns1:coreProperties[1]/ns0:creator[1]" w:storeItemID="{6C3C8BC8-F283-45AE-878A-BAB7291924A1}"/>
-                                  <w:text/>
-                                </w:sdtPr>
-                                <w:sdtEndPr/>
-                                <w:sdtContent>
-                                  <w:p>
-                                    <w:pPr>
-                                      <w:pStyle w:val="NoSpacing"/>
-                                      <w:spacing w:before="40" w:after="40"/>
-                                      <w:rPr>
-                                        <w:caps/>
-                                        <w:color w:val="4472C4" w:themeColor="accent5"/>
-                                        <w:sz w:val="24"/>
-                                        <w:szCs w:val="24"/>
-                                      </w:rPr>
-                                    </w:pPr>
-                                    <w:r>
-                                      <w:rPr>
-                                        <w:caps/>
-                                        <w:color w:val="4472C4" w:themeColor="accent5"/>
-                                        <w:sz w:val="24"/>
-                                        <w:szCs w:val="24"/>
-                                      </w:rPr>
-                                      <w:t>CIT 230</w:t>
-                                    </w:r>
-                                  </w:p>
-                                </w:sdtContent>
-                              </w:sdt>
-                            </w:txbxContent>
-                          </wps:txbx>
-                          <wps:bodyPr rot="0" spcFirstLastPara="0" vertOverflow="overflow" horzOverflow="overflow" vert="horz" wrap="square" lIns="914400" tIns="0" rIns="1097280" bIns="0" numCol="1" spcCol="0" rtlCol="0" fromWordArt="0" anchor="t" anchorCtr="0" forceAA="0" compatLnSpc="1">
-                            <a:prstTxWarp prst="textNoShape">
-                              <a:avLst/>
-                            </a:prstTxWarp>
-                            <a:spAutoFit/>
-                          </wps:bodyPr>
-                        </wps:wsp>
-                      </a:graphicData>
-                    </a:graphic>
-                    <wp14:sizeRelH relativeFrom="margin">
-                      <wp14:pctWidth>115400</wp14:pctWidth>
-                    </wp14:sizeRelH>
-                    <wp14:sizeRelV relativeFrom="margin">
-                      <wp14:pctHeight>0</wp14:pctHeight>
-                    </wp14:sizeRelV>
-                  </wp:anchor>
-                </w:drawing>
-              </mc:Choice>
-              <mc:Fallback>
-                <w:pict>
-                  <v:shapetype w14:anchorId="062B78A4" id="_x0000_t202" coordsize="21600,21600" o:spt="202" path="m,l,21600r21600,l21600,xe">
-                    <v:stroke joinstyle="miter"/>
-                    <v:path gradientshapeok="t" o:connecttype="rect"/>
-                  </v:shapetype>
-                  <v:shape id="Text Box 129" o:spid="_x0000_s1029" type="#_x0000_t202" style="position:absolute;margin-left:0;margin-top:0;width:453pt;height:38.15pt;z-index:251661312;visibility:visible;mso-wrap-style:square;mso-width-percent:1154;mso-height-percent:0;mso-top-percent:790;mso-wrap-distance-left:9pt;mso-wrap-distance-top:0;mso-wrap-distance-right:9pt;mso-wrap-distance-bottom:0;mso-position-horizontal:center;mso-position-horizontal-relative:page;mso-position-vertical-relative:page;mso-width-percent:1154;mso-height-percent:0;mso-top-percent:790;mso-width-relative:margin;mso-height-relative:margin;v-text-anchor:top" o:gfxdata="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" filled="f" stroked="f" strokeweight=".5pt">
-                    <v:textbox style="mso-fit-shape-to-text:t" inset="1in,0,86.4pt,0">
-                      <w:txbxContent>
-                        <w:sdt>
-                          <w:sdtPr>
-                            <w:rPr>
-                              <w:caps/>
-                              <w:color w:val="5B9BD5" w:themeColor="accent1"/>
-                              <w:sz w:val="28"/>
-                              <w:szCs w:val="28"/>
-                            </w:rPr>
-                            <w:alias w:val="Subtitle"/>
-                            <w:tag w:val=""/>
-                            <w:id w:val="-1452929454"/>
-                            <w:dataBinding w:prefixMappings="xmlns:ns0='http://purl.org/dc/elements/1.1/' xmlns:ns1='http://schemas.openxmlformats.org/package/2006/metadata/core-properties' " w:xpath="/ns1:coreProperties[1]/ns0:subject[1]" w:storeItemID="{6C3C8BC8-F283-45AE-878A-BAB7291924A1}"/>
-                            <w:text/>
-                          </w:sdtPr>
-                          <w:sdtEndPr/>
-                          <w:sdtContent>
-                            <w:p>
-                              <w:pPr>
-                                <w:pStyle w:val="NoSpacing"/>
-                                <w:spacing w:before="40" w:after="40"/>
-                                <w:rPr>
-                                  <w:caps/>
-                                  <w:color w:val="5B9BD5" w:themeColor="accent1"/>
-                                  <w:sz w:val="28"/>
-                                  <w:szCs w:val="28"/>
-                                </w:rPr>
-                              </w:pPr>
-                              <w:r>
-                                <w:rPr>
-                                  <w:caps/>
-                                  <w:color w:val="5B9BD5" w:themeColor="accent1"/>
-                                  <w:sz w:val="28"/>
-                                  <w:szCs w:val="28"/>
-                                </w:rPr>
-                                <w:t>Shane Artman</w:t>
-                              </w:r>
-                            </w:p>
-                          </w:sdtContent>
-                        </w:sdt>
-                        <w:sdt>
-                          <w:sdtPr>
-                            <w:rPr>
-                              <w:caps/>
-                              <w:color w:val="4472C4" w:themeColor="accent5"/>
-                              <w:sz w:val="24"/>
-                              <w:szCs w:val="24"/>
-                            </w:rPr>
-                            <w:alias w:val="Author"/>
-                            <w:tag w:val=""/>
-                            <w:id w:val="-954487662"/>
-                            <w:dataBinding w:prefixMappings="xmlns:ns0='http://purl.org/dc/elements/1.1/' xmlns:ns1='http://schemas.openxmlformats.org/package/2006/metadata/core-properties' " w:xpath="/ns1:coreProperties[1]/ns0:creator[1]" w:storeItemID="{6C3C8BC8-F283-45AE-878A-BAB7291924A1}"/>
-                            <w:text/>
-                          </w:sdtPr>
-                          <w:sdtEndPr/>
-                          <w:sdtContent>
-                            <w:p>
-                              <w:pPr>
-                                <w:pStyle w:val="NoSpacing"/>
-                                <w:spacing w:before="40" w:after="40"/>
-                                <w:rPr>
-                                  <w:caps/>
-                                  <w:color w:val="4472C4" w:themeColor="accent5"/>
-                                  <w:sz w:val="24"/>
-                                  <w:szCs w:val="24"/>
-                                </w:rPr>
-                              </w:pPr>
-                              <w:r>
-                                <w:rPr>
-                                  <w:caps/>
-                                  <w:color w:val="4472C4" w:themeColor="accent5"/>
-                                  <w:sz w:val="24"/>
-                                  <w:szCs w:val="24"/>
-                                </w:rPr>
-                                <w:t>CIT 230</w:t>
-                              </w:r>
-                            </w:p>
-                          </w:sdtContent>
-                        </w:sdt>
-                      </w:txbxContent>
-                    </v:textbox>
-                    <w10:wrap type="square" anchorx="page" anchory="page"/>
-                  </v:shape>
                 </w:pict>
               </mc:Fallback>
             </mc:AlternateContent>
@@ -1838,8 +1829,6 @@
             <w:r>
               <w:t xml:space="preserve"> </w:t>
             </w:r>
-            <w:bookmarkStart w:id="0" w:name="_GoBack"/>
-            <w:bookmarkEnd w:id="0"/>
             <w:r>
               <w:t>e1e5ee</w:t>
             </w:r>
@@ -2819,7 +2808,7 @@
       </w:pPr>
     </w:pPrDefault>
   </w:docDefaults>
-  <w:latentStyles w:defLockedState="0" w:defUIPriority="99" w:defSemiHidden="0" w:defUnhideWhenUsed="0" w:defQFormat="0" w:count="377">
+  <w:latentStyles w:defLockedState="0" w:defUIPriority="99" w:defSemiHidden="0" w:defUnhideWhenUsed="0" w:defQFormat="0" w:count="376">
     <w:lsdException w:name="Normal" w:uiPriority="0" w:qFormat="1"/>
     <w:lsdException w:name="heading 1" w:uiPriority="9" w:qFormat="1"/>
     <w:lsdException w:name="heading 2" w:semiHidden="1" w:uiPriority="9" w:unhideWhenUsed="1" w:qFormat="1"/>
@@ -3196,7 +3185,6 @@
     <w:lsdException w:name="Hashtag" w:semiHidden="1" w:unhideWhenUsed="1"/>
     <w:lsdException w:name="Unresolved Mention" w:semiHidden="1" w:unhideWhenUsed="1"/>
     <w:lsdException w:name="Smart Link" w:semiHidden="1" w:unhideWhenUsed="1"/>
-    <w:lsdException w:name="Smart Link Error" w:semiHidden="1" w:unhideWhenUsed="1"/>
   </w:latentStyles>
   <w:style w:type="paragraph" w:default="1" w:styleId="Normal">
     <w:name w:val="Normal"/>

</xml_diff>